<commit_message>
commit - m "Update QuickSort_Dokumentacja.docx"\
</commit_message>
<xml_diff>
--- a/QuickSort_Dokumentacja.docx
+++ b/QuickSort_Dokumentacja.docx
@@ -5,6 +5,7 @@
     <w:p>
       <w:pPr>
         <w:pStyle w:val="Tytu"/>
+        <w:spacing w:after="0"/>
       </w:pPr>
       <w:r>
         <w:t>Dokumentacja – Algorytm QuickSort</w:t>
@@ -13,6 +14,7 @@
     <w:p>
       <w:pPr>
         <w:pStyle w:val="Nagwek1"/>
+        <w:spacing w:before="120"/>
       </w:pPr>
       <w:r>
         <w:t>Opis ogólny</w:t>
@@ -37,6 +39,151 @@
     <w:p>
       <w:pPr>
         <w:pStyle w:val="Nagwek1"/>
+        <w:rPr>
+          <w:sz w:val="32"/>
+          <w:szCs w:val="32"/>
+        </w:rPr>
+      </w:pPr>
+      <w:r>
+        <w:rPr>
+          <w:rFonts w:ascii="Segoe UI Emoji" w:hAnsi="Segoe UI Emoji" w:cs="Segoe UI Emoji"/>
+          <w:sz w:val="32"/>
+          <w:szCs w:val="32"/>
+        </w:rPr>
+        <w:t>⚠️</w:t>
+      </w:r>
+      <w:r>
+        <w:rPr>
+          <w:sz w:val="32"/>
+          <w:szCs w:val="32"/>
+        </w:rPr>
+        <w:t xml:space="preserve"> WAŻNA INFORMACJA PRZED URUCHOMIENIEM</w:t>
+      </w:r>
+    </w:p>
+    <w:p>
+      <w:r>
+        <w:t>Po pobraniu aplikacji QuickSortApp.exe z GitHub (lub uruchomieniu na innym komputerze), może pojawić się niebieskie okno ostrzegawcze z komunikatem:</w:t>
+      </w:r>
+      <w:r>
+        <w:br/>
+      </w:r>
+      <w:r>
+        <w:br/>
+      </w:r>
+      <w:r>
+        <w:rPr>
+          <w:b/>
+          <w:bCs/>
+        </w:rPr>
+        <w:t>System Windows ochronił ten komputer</w:t>
+      </w:r>
+      <w:r>
+        <w:t>.</w:t>
+      </w:r>
+      <w:r>
+        <w:br/>
+      </w:r>
+      <w:r>
+        <w:br/>
+        <w:t>To standardowy komunikat Microsoft SmartScreen.</w:t>
+      </w:r>
+      <w:r>
+        <w:br/>
+        <w:t xml:space="preserve">Aplikacja została stworzona lokalnie w </w:t>
+      </w:r>
+      <w:proofErr w:type="spellStart"/>
+      <w:r>
+        <w:t>Pythonie</w:t>
+      </w:r>
+      <w:proofErr w:type="spellEnd"/>
+      <w:r>
+        <w:t>, jest bezpieczna, ale nie posiada podpisu cyfrowego.</w:t>
+      </w:r>
+    </w:p>
+    <w:p>
+      <w:pPr>
+        <w:rPr>
+          <w:b/>
+          <w:bCs/>
+        </w:rPr>
+      </w:pPr>
+      <w:r>
+        <w:rPr>
+          <w:rFonts w:ascii="Segoe UI Emoji" w:hAnsi="Segoe UI Emoji" w:cs="Segoe UI Emoji"/>
+        </w:rPr>
+        <w:t>🟢</w:t>
+      </w:r>
+      <w:r>
+        <w:t xml:space="preserve"> Aby </w:t>
+      </w:r>
+      <w:r>
+        <w:rPr>
+          <w:b/>
+          <w:bCs/>
+        </w:rPr>
+        <w:t>uruchomić aplikację</w:t>
+      </w:r>
+      <w:r>
+        <w:t xml:space="preserve"> po wyskoczeniu w/w komunikatu</w:t>
+      </w:r>
+      <w:r>
+        <w:t>:</w:t>
+      </w:r>
+      <w:r>
+        <w:br/>
+      </w:r>
+      <w:r>
+        <w:rPr>
+          <w:b/>
+          <w:bCs/>
+        </w:rPr>
+        <w:t>Kliknij</w:t>
+      </w:r>
+      <w:r>
+        <w:t xml:space="preserve"> </w:t>
+      </w:r>
+      <w:r>
+        <w:rPr>
+          <w:color w:val="0070C0"/>
+        </w:rPr>
+        <w:t>Więcej informacji</w:t>
+      </w:r>
+      <w:r>
+        <w:br/>
+      </w:r>
+      <w:r>
+        <w:rPr>
+          <w:b/>
+          <w:bCs/>
+        </w:rPr>
+        <w:t>Następnie kliknij</w:t>
+      </w:r>
+      <w:r>
+        <w:t xml:space="preserve"> </w:t>
+      </w:r>
+      <w:r>
+        <w:rPr>
+          <w:color w:val="0070C0"/>
+        </w:rPr>
+        <w:t>Uruchom mimo to</w:t>
+      </w:r>
+      <w:r>
+        <w:br/>
+        <w:t xml:space="preserve">Po zatwierdzeniu </w:t>
+      </w:r>
+      <w:r>
+        <w:rPr>
+          <w:b/>
+          <w:bCs/>
+        </w:rPr>
+        <w:t>program uruchomi się bez problemu.</w:t>
+      </w:r>
+    </w:p>
+    <w:p/>
+    <w:p>
+      <w:pPr>
+        <w:pStyle w:val="Nagwek1"/>
+        <w:spacing w:before="0"/>
       </w:pPr>
       <w:r>
         <w:t>Instrukcja korzystania z aplikacji QuickSort</w:t>
@@ -387,8 +534,10 @@
     <w:p>
       <w:pPr>
         <w:pStyle w:val="Nagwek1"/>
+        <w:spacing w:before="0"/>
       </w:pPr>
       <w:r>
+        <w:lastRenderedPageBreak/>
         <w:t>Działanie algorytmu QuickSort – krok po kroku</w:t>
       </w:r>
     </w:p>
@@ -454,7 +603,6 @@
         <w:pStyle w:val="Nagwek1"/>
       </w:pPr>
       <w:r>
-        <w:lastRenderedPageBreak/>
         <w:t>Złożoność algorytmu QuickSort</w:t>
       </w:r>
     </w:p>
@@ -539,7 +687,7 @@
     </w:p>
     <w:sectPr>
       <w:pgSz w:w="12240" w:h="15840"/>
-      <w:pgMar w:top="709" w:right="1800" w:bottom="1440" w:left="1800" w:header="720" w:footer="720" w:gutter="0"/>
+      <w:pgMar w:top="709" w:right="1800" w:bottom="709" w:left="1800" w:header="720" w:footer="720" w:gutter="0"/>
       <w:cols w:space="720"/>
       <w:docGrid w:linePitch="360"/>
     </w:sectPr>

</xml_diff>